<commit_message>
change crawler4j source code analysis file
</commit_message>
<xml_diff>
--- a/doc/crawler4j源码分析.docx
+++ b/doc/crawler4j源码分析.docx
@@ -1,6 +1,6 @@
 
 <file path=word/document.xml><?xml version="1.0" encoding="utf-8"?>
-<w:document xmlns:wpc="http://schemas.microsoft.com/office/word/2010/wordprocessingCanvas" xmlns:mc="http://schemas.openxmlformats.org/markup-compatibility/2006" xmlns:o="urn:schemas-microsoft-com:office:office" xmlns:r="http://schemas.openxmlformats.org/officeDocument/2006/relationships" xmlns:m="http://schemas.openxmlformats.org/officeDocument/2006/math" xmlns:v="urn:schemas-microsoft-com:vml" xmlns:wp14="http://schemas.microsoft.com/office/word/2010/wordprocessingDrawing" xmlns:wp="http://schemas.openxmlformats.org/drawingml/2006/wordprocessingDrawing" xmlns:w10="urn:schemas-microsoft-com:office:word" xmlns:w="http://schemas.openxmlformats.org/wordprocessingml/2006/main" xmlns:w14="http://schemas.microsoft.com/office/word/2010/wordml" xmlns:w15="http://schemas.microsoft.com/office/word/2012/wordml" xmlns:wpg="http://schemas.microsoft.com/office/word/2010/wordprocessingGroup" xmlns:wpi="http://schemas.microsoft.com/office/word/2010/wordprocessingInk" xmlns:wne="http://schemas.microsoft.com/office/word/2006/wordml" xmlns:wps="http://schemas.microsoft.com/office/word/2010/wordprocessingShape" mc:Ignorable="w14 w15 wp14">
+<w:document xmlns:wpc="http://schemas.microsoft.com/office/word/2010/wordprocessingCanvas" xmlns:mo="http://schemas.microsoft.com/office/mac/office/2008/main" xmlns:mc="http://schemas.openxmlformats.org/markup-compatibility/2006" xmlns:mv="urn:schemas-microsoft-com:mac:vml" xmlns:o="urn:schemas-microsoft-com:office:office" xmlns:r="http://schemas.openxmlformats.org/officeDocument/2006/relationships" xmlns:m="http://schemas.openxmlformats.org/officeDocument/2006/math" xmlns:v="urn:schemas-microsoft-com:vml" xmlns:wp14="http://schemas.microsoft.com/office/word/2010/wordprocessingDrawing" xmlns:wp="http://schemas.openxmlformats.org/drawingml/2006/wordprocessingDrawing" xmlns:w10="urn:schemas-microsoft-com:office:word" xmlns:w="http://schemas.openxmlformats.org/wordprocessingml/2006/main" xmlns:w14="http://schemas.microsoft.com/office/word/2010/wordml" xmlns:w15="http://schemas.microsoft.com/office/word/2012/wordml" xmlns:wpg="http://schemas.microsoft.com/office/word/2010/wordprocessingGroup" xmlns:wpi="http://schemas.microsoft.com/office/word/2010/wordprocessingInk" xmlns:wne="http://schemas.microsoft.com/office/word/2006/wordml" xmlns:wps="http://schemas.microsoft.com/office/word/2010/wordprocessingShape" mc:Ignorable="w14 w15 wp14">
   <w:body>
     <w:p>
       <w:pPr>
@@ -61,7 +61,6 @@
         </w:rPr>
         <w:t xml:space="preserve">                                        </w:t>
       </w:r>
-      <w:proofErr w:type="gramStart"/>
       <w:r>
         <w:rPr>
           <w:rFonts w:hint="eastAsia"/>
@@ -69,7 +68,6 @@
         </w:rPr>
         <w:t>唐皆哲</w:t>
       </w:r>
-      <w:proofErr w:type="gramEnd"/>
     </w:p>
     <w:p>
       <w:pPr>
@@ -225,21 +223,7 @@
         <w:rPr>
           <w:sz w:val="28"/>
         </w:rPr>
-        <w:t>方法里</w:t>
-      </w:r>
-      <w:proofErr w:type="gramStart"/>
-      <w:r>
-        <w:rPr>
-          <w:sz w:val="28"/>
-        </w:rPr>
-        <w:t>写用户</w:t>
-      </w:r>
-      <w:proofErr w:type="gramEnd"/>
-      <w:r>
-        <w:rPr>
-          <w:sz w:val="28"/>
-        </w:rPr>
-        <w:t>希望对爬下的网页进行的操作，</w:t>
+        <w:t>方法里写用户希望对爬下的网页进行的操作，</w:t>
       </w:r>
       <w:proofErr w:type="spellStart"/>
       <w:r>
@@ -257,7 +241,6 @@
         </w:rPr>
         <w:t>方法用于判断是否</w:t>
       </w:r>
-      <w:proofErr w:type="gramStart"/>
       <w:r>
         <w:rPr>
           <w:rFonts w:hint="eastAsia"/>
@@ -270,15 +253,7 @@
           <w:rFonts w:hint="eastAsia"/>
           <w:sz w:val="28"/>
         </w:rPr>
-        <w:t>爬取一个</w:t>
-      </w:r>
-      <w:proofErr w:type="gramEnd"/>
-      <w:r>
-        <w:rPr>
-          <w:rFonts w:hint="eastAsia"/>
-          <w:sz w:val="28"/>
-        </w:rPr>
-        <w:t>网页。然后创建一个</w:t>
+        <w:t>爬取一个网页。然后创建一个</w:t>
       </w:r>
       <w:proofErr w:type="spellStart"/>
       <w:r>
@@ -339,7 +314,6 @@
       <w:pPr>
         <w:ind w:firstLineChars="200" w:firstLine="560"/>
         <w:rPr>
-          <w:rFonts w:hint="eastAsia"/>
           <w:sz w:val="28"/>
         </w:rPr>
       </w:pPr>
@@ -382,7 +356,6 @@
           <w:sz w:val="28"/>
         </w:rPr>
       </w:pPr>
-      <w:proofErr w:type="gramStart"/>
       <w:r>
         <w:rPr>
           <w:sz w:val="28"/>
@@ -396,16 +369,13 @@
         </w:rPr>
         <w:t>rawler</w:t>
       </w:r>
-      <w:proofErr w:type="gramEnd"/>
     </w:p>
     <w:p>
       <w:pPr>
         <w:rPr>
-          <w:rFonts w:hint="eastAsia"/>
-          <w:sz w:val="28"/>
-        </w:rPr>
-      </w:pPr>
-      <w:proofErr w:type="gramStart"/>
+          <w:sz w:val="28"/>
+        </w:rPr>
+      </w:pPr>
       <w:r>
         <w:rPr>
           <w:rFonts w:hint="eastAsia"/>
@@ -413,16 +383,13 @@
         </w:rPr>
         <w:t>frontier</w:t>
       </w:r>
-      <w:proofErr w:type="gramEnd"/>
     </w:p>
     <w:p>
       <w:pPr>
         <w:rPr>
-          <w:rFonts w:hint="eastAsia"/>
-          <w:sz w:val="28"/>
-        </w:rPr>
-      </w:pPr>
-      <w:proofErr w:type="gramStart"/>
+          <w:sz w:val="28"/>
+        </w:rPr>
+      </w:pPr>
       <w:r>
         <w:rPr>
           <w:rFonts w:hint="eastAsia"/>
@@ -430,7 +397,6 @@
         </w:rPr>
         <w:t>fetcher</w:t>
       </w:r>
-      <w:proofErr w:type="gramEnd"/>
     </w:p>
     <w:p>
       <w:pPr>
@@ -438,14 +404,12 @@
           <w:sz w:val="28"/>
         </w:rPr>
       </w:pPr>
-      <w:proofErr w:type="gramStart"/>
       <w:r>
         <w:rPr>
           <w:sz w:val="28"/>
         </w:rPr>
         <w:t>parser</w:t>
       </w:r>
-      <w:proofErr w:type="gramEnd"/>
     </w:p>
     <w:p>
       <w:pPr>
@@ -454,7 +418,6 @@
         </w:rPr>
       </w:pPr>
       <w:proofErr w:type="spellStart"/>
-      <w:proofErr w:type="gramStart"/>
       <w:r>
         <w:rPr>
           <w:sz w:val="28"/>
@@ -462,7 +425,6 @@
         <w:t>robotstxt</w:t>
       </w:r>
       <w:proofErr w:type="spellEnd"/>
-      <w:proofErr w:type="gramEnd"/>
     </w:p>
     <w:p>
       <w:pPr>
@@ -471,7 +433,6 @@
         </w:rPr>
       </w:pPr>
       <w:proofErr w:type="spellStart"/>
-      <w:proofErr w:type="gramStart"/>
       <w:r>
         <w:rPr>
           <w:sz w:val="28"/>
@@ -479,7 +440,6 @@
         <w:t>url</w:t>
       </w:r>
       <w:proofErr w:type="spellEnd"/>
-      <w:proofErr w:type="gramEnd"/>
     </w:p>
     <w:p>
       <w:pPr>
@@ -488,7 +448,6 @@
         </w:rPr>
       </w:pPr>
       <w:proofErr w:type="spellStart"/>
-      <w:proofErr w:type="gramStart"/>
       <w:r>
         <w:rPr>
           <w:sz w:val="28"/>
@@ -496,7 +455,6 @@
         <w:t>util</w:t>
       </w:r>
       <w:proofErr w:type="spellEnd"/>
-      <w:proofErr w:type="gramEnd"/>
     </w:p>
     <w:p>
       <w:pPr>
@@ -758,6 +716,12 @@
         </w:rPr>
         <w:t>对象，无其他功能</w:t>
       </w:r>
+      <w:r>
+        <w:rPr>
+          <w:sz w:val="28"/>
+        </w:rPr>
+        <w:t>。</w:t>
+      </w:r>
     </w:p>
     <w:p>
       <w:pPr>
@@ -922,37 +886,12 @@
         </w:rPr>
         <w:t>Page</w:t>
       </w:r>
-      <w:proofErr w:type="gramStart"/>
-      <w:r>
-        <w:rPr>
-          <w:rFonts w:hint="eastAsia"/>
-          <w:sz w:val="28"/>
-        </w:rPr>
-        <w:t>类用于</w:t>
-      </w:r>
-      <w:proofErr w:type="gramEnd"/>
-      <w:r>
-        <w:rPr>
-          <w:rFonts w:hint="eastAsia"/>
-          <w:sz w:val="28"/>
-        </w:rPr>
-        <w:t>保存一个网页内容，方便之后的处理，里面的具体属性和方法</w:t>
-      </w:r>
-      <w:proofErr w:type="gramStart"/>
-      <w:r>
-        <w:rPr>
-          <w:rFonts w:hint="eastAsia"/>
-          <w:sz w:val="28"/>
-        </w:rPr>
-        <w:t>较多请</w:t>
-      </w:r>
-      <w:proofErr w:type="gramEnd"/>
-      <w:r>
-        <w:rPr>
-          <w:rFonts w:hint="eastAsia"/>
-          <w:sz w:val="28"/>
-        </w:rPr>
-        <w:t>参考源码。</w:t>
+      <w:r>
+        <w:rPr>
+          <w:rFonts w:hint="eastAsia"/>
+          <w:sz w:val="28"/>
+        </w:rPr>
+        <w:t>类用于保存一个网页内容，方便之后的处理，里面的具体属性和方法较多请参考源码。</w:t>
       </w:r>
     </w:p>
     <w:p>
@@ -987,19 +926,11 @@
         </w:rPr>
         <w:t>ebCrawler</w:t>
       </w:r>
-      <w:proofErr w:type="gramStart"/>
-      <w:r>
-        <w:rPr>
-          <w:sz w:val="28"/>
-        </w:rPr>
-        <w:t>类实现</w:t>
-      </w:r>
-      <w:proofErr w:type="gramEnd"/>
-      <w:r>
-        <w:rPr>
-          <w:sz w:val="28"/>
-        </w:rPr>
-        <w:t>了</w:t>
+      <w:r>
+        <w:rPr>
+          <w:sz w:val="28"/>
+        </w:rPr>
+        <w:t>类实现了</w:t>
       </w:r>
       <w:r>
         <w:rPr>
@@ -1296,7 +1227,13 @@
         <w:rPr>
           <w:sz w:val="28"/>
         </w:rPr>
-        <w:t>的类，它最重要的方法当然是</w:t>
+        <w:t>的类，它最重要的方法</w:t>
+      </w:r>
+      <w:r>
+        <w:rPr>
+          <w:sz w:val="28"/>
+        </w:rPr>
+        <w:t>是</w:t>
       </w:r>
       <w:r>
         <w:rPr>
@@ -1467,17 +1404,15 @@
           <w:rFonts w:hint="eastAsia"/>
           <w:sz w:val="28"/>
         </w:rPr>
-        <w:t>，若没获得，</w:t>
-      </w:r>
-      <w:proofErr w:type="gramStart"/>
-      <w:r>
-        <w:rPr>
-          <w:rFonts w:hint="eastAsia"/>
-          <w:sz w:val="28"/>
-        </w:rPr>
-        <w:t>则判断</w:t>
-      </w:r>
-      <w:proofErr w:type="gramEnd"/>
+        <w:t>，如果</w:t>
+      </w:r>
+      <w:r>
+        <w:rPr>
+          <w:rFonts w:hint="eastAsia"/>
+          <w:sz w:val="28"/>
+        </w:rPr>
+        <w:t>没获得，则判断</w:t>
+      </w:r>
       <w:r>
         <w:rPr>
           <w:rFonts w:hint="eastAsia"/>
@@ -1507,7 +1442,22 @@
         <w:rPr>
           <w:sz w:val="28"/>
         </w:rPr>
-        <w:t>。若获得了</w:t>
+        <w:t>。</w:t>
+      </w:r>
+      <w:r>
+        <w:rPr>
+          <w:rFonts w:hint="eastAsia"/>
+          <w:sz w:val="28"/>
+        </w:rPr>
+        <w:t>如果</w:t>
+      </w:r>
+      <w:bookmarkStart w:id="0" w:name="_GoBack"/>
+      <w:bookmarkEnd w:id="0"/>
+      <w:r>
+        <w:rPr>
+          <w:sz w:val="28"/>
+        </w:rPr>
+        <w:t>获得了</w:t>
       </w:r>
       <w:r>
         <w:rPr>
@@ -1756,21 +1706,7 @@
         <w:rPr>
           <w:sz w:val="28"/>
         </w:rPr>
-        <w:t>方法处理。若是能</w:t>
-      </w:r>
-      <w:proofErr w:type="gramStart"/>
-      <w:r>
-        <w:rPr>
-          <w:sz w:val="28"/>
-        </w:rPr>
-        <w:t>正确访问</w:t>
-      </w:r>
-      <w:proofErr w:type="gramEnd"/>
-      <w:r>
-        <w:rPr>
-          <w:sz w:val="28"/>
-        </w:rPr>
-        <w:t>的状态码，则调用</w:t>
+        <w:t>方法处理。若是能正确访问的状态码，则调用</w:t>
       </w:r>
       <w:r>
         <w:rPr>
@@ -1961,23 +1897,7 @@
           <w:rFonts w:hint="eastAsia"/>
           <w:sz w:val="28"/>
         </w:rPr>
-        <w:t>，它会时刻检查是否有线程挂</w:t>
-      </w:r>
-      <w:proofErr w:type="gramStart"/>
-      <w:r>
-        <w:rPr>
-          <w:rFonts w:hint="eastAsia"/>
-          <w:sz w:val="28"/>
-        </w:rPr>
-        <w:t>掉以及</w:t>
-      </w:r>
-      <w:proofErr w:type="gramEnd"/>
-      <w:r>
-        <w:rPr>
-          <w:rFonts w:hint="eastAsia"/>
-          <w:sz w:val="28"/>
-        </w:rPr>
-        <w:t>是否任务已经完成。它还有个</w:t>
+        <w:t>，它会时刻检查是否有线程挂掉以及是否任务已经完成。它还有个</w:t>
       </w:r>
       <w:proofErr w:type="spellStart"/>
       <w:r>
@@ -2018,7 +1938,6 @@
     <w:p>
       <w:pPr>
         <w:rPr>
-          <w:rFonts w:hint="eastAsia"/>
           <w:sz w:val="28"/>
         </w:rPr>
       </w:pPr>
@@ -2058,7 +1977,19 @@
           <w:sz w:val="28"/>
         </w:rPr>
         <w:lastRenderedPageBreak/>
-        <w:t>这个包用于管理爬虫的任务队列，为了使爬虫在关闭后能记住任务进度，这个包里使用了</w:t>
+        <w:t>这个包</w:t>
+      </w:r>
+      <w:r>
+        <w:rPr>
+          <w:sz w:val="28"/>
+        </w:rPr>
+        <w:t>的功能主要是</w:t>
+      </w:r>
+      <w:r>
+        <w:rPr>
+          <w:sz w:val="28"/>
+        </w:rPr>
+        <w:t>用于管理爬虫的任务队列，为了使爬虫在关闭后能记住任务进度，这个包里使用了</w:t>
       </w:r>
       <w:r>
         <w:rPr>
@@ -2115,21 +2046,7 @@
         <w:rPr>
           <w:sz w:val="28"/>
         </w:rPr>
-        <w:t>型的简易数据库，具体</w:t>
-      </w:r>
-      <w:proofErr w:type="gramStart"/>
-      <w:r>
-        <w:rPr>
-          <w:sz w:val="28"/>
-        </w:rPr>
-        <w:t>使用请</w:t>
-      </w:r>
-      <w:proofErr w:type="gramEnd"/>
-      <w:r>
-        <w:rPr>
-          <w:sz w:val="28"/>
-        </w:rPr>
-        <w:t>参考网上的资料。这个包里有一下几个类：</w:t>
+        <w:t>型的简易数据库，具体使用请参考网上的资料。这个包里有一下几个类：</w:t>
       </w:r>
     </w:p>
     <w:p>
@@ -2157,6 +2074,12 @@
         </w:rPr>
         <w:t>ounters</w:t>
       </w:r>
+      <w:r>
+        <w:rPr>
+          <w:sz w:val="28"/>
+        </w:rPr>
+        <w:t>；</w:t>
+      </w:r>
     </w:p>
     <w:p>
       <w:pPr>
@@ -2167,7 +2090,6 @@
         </w:numPr>
         <w:ind w:firstLineChars="0"/>
         <w:rPr>
-          <w:rFonts w:hint="eastAsia"/>
           <w:sz w:val="28"/>
         </w:rPr>
       </w:pPr>
@@ -2180,6 +2102,12 @@
         <w:t>DocIDServer</w:t>
       </w:r>
       <w:proofErr w:type="spellEnd"/>
+      <w:r>
+        <w:rPr>
+          <w:sz w:val="28"/>
+        </w:rPr>
+        <w:t>；</w:t>
+      </w:r>
     </w:p>
     <w:p>
       <w:pPr>
@@ -2201,6 +2129,12 @@
         <w:t>WorkQueues</w:t>
       </w:r>
       <w:proofErr w:type="spellEnd"/>
+      <w:r>
+        <w:rPr>
+          <w:sz w:val="28"/>
+        </w:rPr>
+        <w:t>；</w:t>
+      </w:r>
     </w:p>
     <w:p>
       <w:pPr>
@@ -2222,6 +2156,12 @@
         <w:t>InProcessPagesDB</w:t>
       </w:r>
       <w:proofErr w:type="spellEnd"/>
+      <w:r>
+        <w:rPr>
+          <w:sz w:val="28"/>
+        </w:rPr>
+        <w:t>；</w:t>
+      </w:r>
     </w:p>
     <w:p>
       <w:pPr>
@@ -2248,6 +2188,12 @@
         </w:rPr>
         <w:t>ntier</w:t>
       </w:r>
+      <w:r>
+        <w:rPr>
+          <w:sz w:val="28"/>
+        </w:rPr>
+        <w:t>；</w:t>
+      </w:r>
     </w:p>
     <w:p>
       <w:pPr>
@@ -2269,12 +2215,17 @@
         <w:t>WebURLTupleBinding</w:t>
       </w:r>
       <w:proofErr w:type="spellEnd"/>
+      <w:r>
+        <w:rPr>
+          <w:sz w:val="28"/>
+        </w:rPr>
+        <w:t>；</w:t>
+      </w:r>
     </w:p>
     <w:p>
       <w:pPr>
         <w:ind w:firstLineChars="200" w:firstLine="560"/>
         <w:rPr>
-          <w:rFonts w:hint="eastAsia"/>
           <w:sz w:val="28"/>
         </w:rPr>
       </w:pPr>
@@ -2452,7 +2403,6 @@
         </w:rPr>
         <w:t>管理一个叫做</w:t>
       </w:r>
-      <w:proofErr w:type="gramStart"/>
       <w:r>
         <w:rPr>
           <w:sz w:val="28"/>
@@ -2460,7 +2410,6 @@
         <w:t>”</w:t>
       </w:r>
       <w:proofErr w:type="spellStart"/>
-      <w:proofErr w:type="gramEnd"/>
       <w:r>
         <w:rPr>
           <w:sz w:val="28"/>
@@ -3198,12 +3147,9 @@
     <w:p>
       <w:pPr>
         <w:rPr>
-          <w:rFonts w:hint="eastAsia"/>
-          <w:sz w:val="28"/>
-        </w:rPr>
-      </w:pPr>
-      <w:bookmarkStart w:id="0" w:name="_GoBack"/>
-      <w:bookmarkEnd w:id="0"/>
+          <w:sz w:val="28"/>
+        </w:rPr>
+      </w:pPr>
     </w:p>
     <w:sectPr>
       <w:pgSz w:w="11906" w:h="16838"/>
@@ -3216,8 +3162,8 @@
 </file>
 
 <file path=word/numbering.xml><?xml version="1.0" encoding="utf-8"?>
-<w:numbering xmlns:wpc="http://schemas.microsoft.com/office/word/2010/wordprocessingCanvas" xmlns:mc="http://schemas.openxmlformats.org/markup-compatibility/2006" xmlns:o="urn:schemas-microsoft-com:office:office" xmlns:r="http://schemas.openxmlformats.org/officeDocument/2006/relationships" xmlns:m="http://schemas.openxmlformats.org/officeDocument/2006/math" xmlns:v="urn:schemas-microsoft-com:vml" xmlns:wp14="http://schemas.microsoft.com/office/word/2010/wordprocessingDrawing" xmlns:wp="http://schemas.openxmlformats.org/drawingml/2006/wordprocessingDrawing" xmlns:w10="urn:schemas-microsoft-com:office:word" xmlns:w="http://schemas.openxmlformats.org/wordprocessingml/2006/main" xmlns:w14="http://schemas.microsoft.com/office/word/2010/wordml" xmlns:w15="http://schemas.microsoft.com/office/word/2012/wordml" xmlns:wpg="http://schemas.microsoft.com/office/word/2010/wordprocessingGroup" xmlns:wpi="http://schemas.microsoft.com/office/word/2010/wordprocessingInk" xmlns:wne="http://schemas.microsoft.com/office/word/2006/wordml" xmlns:wps="http://schemas.microsoft.com/office/word/2010/wordprocessingShape" mc:Ignorable="w14 w15 wp14">
-  <w:abstractNum w:abstractNumId="0" w15:restartNumberingAfterBreak="0">
+<w:numbering xmlns:wpc="http://schemas.microsoft.com/office/word/2010/wordprocessingCanvas" xmlns:mo="http://schemas.microsoft.com/office/mac/office/2008/main" xmlns:mc="http://schemas.openxmlformats.org/markup-compatibility/2006" xmlns:mv="urn:schemas-microsoft-com:mac:vml" xmlns:o="urn:schemas-microsoft-com:office:office" xmlns:r="http://schemas.openxmlformats.org/officeDocument/2006/relationships" xmlns:m="http://schemas.openxmlformats.org/officeDocument/2006/math" xmlns:v="urn:schemas-microsoft-com:vml" xmlns:wp14="http://schemas.microsoft.com/office/word/2010/wordprocessingDrawing" xmlns:wp="http://schemas.openxmlformats.org/drawingml/2006/wordprocessingDrawing" xmlns:w10="urn:schemas-microsoft-com:office:word" xmlns:w="http://schemas.openxmlformats.org/wordprocessingml/2006/main" xmlns:w14="http://schemas.microsoft.com/office/word/2010/wordml" xmlns:w15="http://schemas.microsoft.com/office/word/2012/wordml" xmlns:wpg="http://schemas.microsoft.com/office/word/2010/wordprocessingGroup" xmlns:wpi="http://schemas.microsoft.com/office/word/2010/wordprocessingInk" xmlns:wne="http://schemas.microsoft.com/office/word/2006/wordml" xmlns:wps="http://schemas.microsoft.com/office/word/2010/wordprocessingShape" mc:Ignorable="w14 w15 wp14">
+  <w:abstractNum w:abstractNumId="0">
     <w:nsid w:val="1A8F06CD"/>
     <w:multiLevelType w:val="hybridMultilevel"/>
     <w:tmpl w:val="630058E0"/>
@@ -3306,7 +3252,7 @@
       </w:pPr>
     </w:lvl>
   </w:abstractNum>
-  <w:abstractNum w:abstractNumId="1" w15:restartNumberingAfterBreak="0">
+  <w:abstractNum w:abstractNumId="1">
     <w:nsid w:val="2BD12751"/>
     <w:multiLevelType w:val="hybridMultilevel"/>
     <w:tmpl w:val="A066158C"/>
@@ -3395,7 +3341,7 @@
       </w:pPr>
     </w:lvl>
   </w:abstractNum>
-  <w:abstractNum w:abstractNumId="2" w15:restartNumberingAfterBreak="0">
+  <w:abstractNum w:abstractNumId="2">
     <w:nsid w:val="4FE266C2"/>
     <w:multiLevelType w:val="hybridMultilevel"/>
     <w:tmpl w:val="1CFEBADE"/>
@@ -3484,7 +3430,7 @@
       </w:pPr>
     </w:lvl>
   </w:abstractNum>
-  <w:abstractNum w:abstractNumId="3" w15:restartNumberingAfterBreak="0">
+  <w:abstractNum w:abstractNumId="3">
     <w:nsid w:val="728364C2"/>
     <w:multiLevelType w:val="hybridMultilevel"/>
     <w:tmpl w:val="BEB4B92A"/>
@@ -3573,7 +3519,7 @@
       </w:pPr>
     </w:lvl>
   </w:abstractNum>
-  <w:abstractNum w:abstractNumId="4" w15:restartNumberingAfterBreak="0">
+  <w:abstractNum w:abstractNumId="4">
     <w:nsid w:val="7EAC6D9E"/>
     <w:multiLevelType w:val="hybridMultilevel"/>
     <w:tmpl w:val="B790B9D0"/>
@@ -3697,7 +3643,7 @@
     </w:rPrDefault>
     <w:pPrDefault/>
   </w:docDefaults>
-  <w:latentStyles w:defLockedState="0" w:defUIPriority="99" w:defSemiHidden="0" w:defUnhideWhenUsed="0" w:defQFormat="0" w:count="371">
+  <w:latentStyles w:defLockedState="0" w:defUIPriority="99" w:defSemiHidden="0" w:defUnhideWhenUsed="0" w:defQFormat="0" w:count="380">
     <w:lsdException w:name="Normal" w:uiPriority="0" w:qFormat="1"/>
     <w:lsdException w:name="heading 1" w:uiPriority="9" w:qFormat="1"/>
     <w:lsdException w:name="heading 2" w:semiHidden="1" w:uiPriority="9" w:unhideWhenUsed="1" w:qFormat="1"/>
@@ -4082,7 +4028,7 @@
     <w:name w:val="heading 1"/>
     <w:basedOn w:val="a"/>
     <w:next w:val="a"/>
-    <w:link w:val="1Char"/>
+    <w:link w:val="10"/>
     <w:uiPriority w:val="9"/>
     <w:qFormat/>
     <w:rsid w:val="00C62DEF"/>
@@ -4148,8 +4094,8 @@
       <w:ind w:firstLineChars="200" w:firstLine="420"/>
     </w:pPr>
   </w:style>
-  <w:style w:type="character" w:customStyle="1" w:styleId="1Char">
-    <w:name w:val="标题 1 Char"/>
+  <w:style w:type="character" w:customStyle="1" w:styleId="10">
+    <w:name w:val="标题 1字符"/>
     <w:basedOn w:val="a0"/>
     <w:link w:val="1"/>
     <w:uiPriority w:val="9"/>
@@ -4166,7 +4112,7 @@
     <w:name w:val="Title"/>
     <w:basedOn w:val="a"/>
     <w:next w:val="a"/>
-    <w:link w:val="Char"/>
+    <w:link w:val="a6"/>
     <w:uiPriority w:val="10"/>
     <w:qFormat/>
     <w:rsid w:val="00C62DEF"/>
@@ -4183,8 +4129,8 @@
       <w:szCs w:val="32"/>
     </w:rPr>
   </w:style>
-  <w:style w:type="character" w:customStyle="1" w:styleId="Char">
-    <w:name w:val="标题 Char"/>
+  <w:style w:type="character" w:customStyle="1" w:styleId="a6">
+    <w:name w:val="标题字符"/>
     <w:basedOn w:val="a0"/>
     <w:link w:val="a5"/>
     <w:uiPriority w:val="10"/>

</xml_diff>